<commit_message>
Created SDD for Color Bank. Updated SRS to make ambiguous wording more clear.
</commit_message>
<xml_diff>
--- a/Color Bank SRS.docx
+++ b/Color Bank SRS.docx
@@ -274,7 +274,7 @@
       </w:pPr>
       <w:r>
         <w:rPr/>
-        <w:t>The system shall not interfere with the performance of other systems in its environment</w:t>
+        <w:t>The system shall not interfere with the performance of other systems in its environment.</w:t>
       </w:r>
     </w:p>
     <w:p>
@@ -306,7 +306,7 @@
       </w:pPr>
       <w:r>
         <w:rPr/>
-        <w:t>The system should be available through the app store</w:t>
+        <w:t>The system should be available through the app store.</w:t>
       </w:r>
     </w:p>
     <w:p>
@@ -985,7 +985,15 @@
       </w:pPr>
       <w:r>
         <w:rPr/>
-        <w:t>The system should have a 5 page user guide available, with each page displaying a function of the system.</w:t>
+        <w:t xml:space="preserve">The system should have a 5 page user guide available </w:t>
+      </w:r>
+      <w:r>
+        <w:rPr/>
+        <w:t>within the first menu of the system after it is launched</w:t>
+      </w:r>
+      <w:r>
+        <w:rPr/>
+        <w:t>, with each page displaying a function of the system.</w:t>
       </w:r>
     </w:p>
     <w:p>

</xml_diff>